<commit_message>
- Payment and etc.
</commit_message>
<xml_diff>
--- a/frontend/web/docsTemplate/Договор Поставки.docx
+++ b/frontend/web/docsTemplate/Договор Поставки.docx
@@ -65,19 +65,7 @@
         <w:rPr>
           <w:b/>
         </w:rPr>
-        <w:t xml:space="preserve">ОГОВОР </w:t>
-      </w:r>
-      <w:r>
-        <w:rPr>
-          <w:b/>
-        </w:rPr>
-        <w:t>ПОСТАВКИ</w:t>
-      </w:r>
-      <w:r>
-        <w:rPr>
-          <w:b/>
-        </w:rPr>
-        <w:t xml:space="preserve"> № ${</w:t>
+        <w:t>ОГОВОР ПОСТАВКИ № ${</w:t>
       </w:r>
       <w:bookmarkStart w:id="0" w:name="__DdeLink__155_1273182161"/>
       <w:r>
@@ -119,8 +107,8 @@
         <w:rPr/>
         <w:t>г. ${</w:t>
       </w:r>
-      <w:bookmarkStart w:id="1" w:name="__DdeLink__153_1273182161"/>
-      <w:bookmarkStart w:id="2" w:name="__DdeLink__0_1500721515"/>
+      <w:bookmarkStart w:id="1" w:name="__DdeLink__0_1500721515"/>
+      <w:bookmarkStart w:id="2" w:name="__DdeLink__153_1273182161"/>
       <w:r>
         <w:rPr/>
         <w:t>place_signing</w:t>
@@ -194,15 +182,7 @@
       <w:bookmarkEnd w:id="5"/>
       <w:r>
         <w:rPr/>
-        <w:t>, далее по тексту «</w:t>
-      </w:r>
-      <w:r>
-        <w:rPr/>
-        <w:t>Поставщик</w:t>
-      </w:r>
-      <w:r>
-        <w:rPr/>
-        <w:t xml:space="preserve">», интересы представляет директор </w:t>
+        <w:t xml:space="preserve">, далее по тексту «Поставщик», интересы представляет директор </w:t>
       </w:r>
     </w:p>
     <w:p>
@@ -250,15 +230,7 @@
       <w:bookmarkEnd w:id="9"/>
       <w:r>
         <w:rPr/>
-        <w:t>}, далее по тексту «</w:t>
-      </w:r>
-      <w:r>
-        <w:rPr/>
-        <w:t>Покупатель</w:t>
-      </w:r>
-      <w:r>
-        <w:rPr/>
-        <w:t>», интересы представляет директор ${</w:t>
+        <w:t>}, далее по тексту «Покупатель», интересы представляет директор ${</w:t>
       </w:r>
       <w:bookmarkStart w:id="10" w:name="__DdeLink__169_1273182161"/>
       <w:r>
@@ -352,23 +324,7 @@
       </w:pPr>
       <w:r>
         <w:rPr/>
-        <w:t xml:space="preserve">1.2. Товаром для целей настоящего договора является: </w:t>
-      </w:r>
-      <w:r>
-        <w:rPr/>
-        <w:t>${good_name}</w:t>
-      </w:r>
-      <w:r>
-        <w:rPr/>
-        <w:t xml:space="preserve"> в </w:t>
-      </w:r>
-      <w:r>
-        <w:rPr/>
-        <w:t>${assort}</w:t>
-      </w:r>
-      <w:r>
-        <w:rPr/>
-        <w:t xml:space="preserve"> в количестве</w:t>
+        <w:t>1.2. Товаром для целей настоящего договора является: ${good_name} в ${assort} в количестве</w:t>
       </w:r>
     </w:p>
     <w:p>
@@ -382,15 +338,7 @@
       </w:pPr>
       <w:r>
         <w:rPr/>
-        <w:t>${count}</w:t>
-      </w:r>
-      <w:r>
-        <w:rPr/>
-        <w:t xml:space="preserve"> </w:t>
-      </w:r>
-      <w:r>
-        <w:rPr/>
-        <w:t>${unit}</w:t>
+        <w:t>${count} ${unit}</w:t>
       </w:r>
     </w:p>
     <w:p>
@@ -404,11 +352,7 @@
       </w:pPr>
       <w:r>
         <w:rPr/>
-        <w:t xml:space="preserve">1.3. </w:t>
-      </w:r>
-      <w:r>
-        <w:rPr/>
-        <w:t>${tara}</w:t>
+        <w:t>1.3. ${tara}</w:t>
       </w:r>
     </w:p>
     <w:p>
@@ -687,11 +631,7 @@
       </w:pPr>
       <w:r>
         <w:rPr/>
-        <w:t xml:space="preserve">2.5. </w:t>
-      </w:r>
-      <w:r>
-        <w:rPr/>
-        <w:t>${insurance_goods}</w:t>
+        <w:t>2.5. ${insurance_goods}</w:t>
       </w:r>
     </w:p>
     <w:p>
@@ -796,13 +736,7 @@
         <w:rPr>
           <w:rFonts w:cs="Tahoma"/>
         </w:rPr>
-        <w:t xml:space="preserve">3.1. </w:t>
-      </w:r>
-      <w:r>
-        <w:rPr>
-          <w:rFonts w:cs="Tahoma"/>
-        </w:rPr>
-        <w:t>${</w:t>
+        <w:t>3.1. ${</w:t>
       </w:r>
       <w:bookmarkStart w:id="11" w:name="__DdeLink__435_1433592555"/>
       <w:r>
@@ -831,13 +765,7 @@
         <w:rPr>
           <w:rFonts w:cs="Tahoma"/>
         </w:rPr>
-        <w:t xml:space="preserve">3.2. </w:t>
-      </w:r>
-      <w:r>
-        <w:rPr>
-          <w:rFonts w:cs="Tahoma"/>
-        </w:rPr>
-        <w:t>${transfer_place}</w:t>
+        <w:t>3.2. ${transfer_place}</w:t>
       </w:r>
     </w:p>
     <w:p>
@@ -852,13 +780,7 @@
         <w:rPr>
           <w:rFonts w:cs="Tahoma"/>
         </w:rPr>
-        <w:t xml:space="preserve">3.3. </w:t>
-      </w:r>
-      <w:r>
-        <w:rPr>
-          <w:rFonts w:cs="Tahoma"/>
-        </w:rPr>
-        <w:t>${</w:t>
+        <w:t>3.3. ${</w:t>
       </w:r>
       <w:bookmarkStart w:id="12" w:name="__DdeLink__437_1433592555"/>
       <w:r>
@@ -917,25 +839,7 @@
         <w:rPr>
           <w:rFonts w:cs="Tahoma"/>
         </w:rPr>
-        <w:t xml:space="preserve">3.6. </w:t>
-      </w:r>
-      <w:r>
-        <w:rPr>
-          <w:rFonts w:cs="Tahoma"/>
-        </w:rPr>
-        <w:t>${</w:t>
-      </w:r>
-      <w:r>
-        <w:rPr>
-          <w:rFonts w:cs="Tahoma"/>
-        </w:rPr>
-        <w:t>delivery_</w:t>
-      </w:r>
-      <w:r>
-        <w:rPr>
-          <w:rFonts w:cs="Tahoma"/>
-        </w:rPr>
-        <w:t>time}</w:t>
+        <w:t>3.6. ${delivery_time}</w:t>
       </w:r>
     </w:p>
     <w:p>
@@ -1130,11 +1034,7 @@
       </w:pPr>
       <w:r>
         <w:rPr/>
-        <w:t xml:space="preserve">4.3. </w:t>
-      </w:r>
-      <w:r>
-        <w:rPr/>
-        <w:t>${VAT}</w:t>
+        <w:t>4.3. ${VAT}</w:t>
       </w:r>
     </w:p>
     <w:p>
@@ -1176,11 +1076,7 @@
       </w:pPr>
       <w:r>
         <w:rPr/>
-        <w:t xml:space="preserve">4.5. </w:t>
-      </w:r>
-      <w:r>
-        <w:rPr/>
-        <w:t>${delivery_payment_order}</w:t>
+        <w:t>4.5. ${delivery_payment_order}</w:t>
       </w:r>
     </w:p>
     <w:p>
@@ -1537,38 +1433,27 @@
         </w:rPr>
       </w:pPr>
       <w:r>
-        <w:rPr/>
-      </w:r>
-    </w:p>
-    <w:p>
-      <w:pPr>
-        <w:pStyle w:val="Normal"/>
-        <w:jc w:val="both"/>
-        <w:rPr/>
-      </w:pPr>
-      <w:r>
-        <w:rPr/>
-        <w:t xml:space="preserve">6.1. Договор вступает в силу с даты подписания и действует до </w:t>
-      </w:r>
-      <w:r>
-        <w:rPr/>
-        <w:t>${date_service_delivery_end}</w:t>
-      </w:r>
-    </w:p>
-    <w:p>
-      <w:pPr>
-        <w:pStyle w:val="Normal"/>
-        <w:jc w:val="both"/>
-        <w:rPr/>
-      </w:pPr>
-      <w:r>
-        <w:rPr/>
-        <w:t>.</w:t>
-      </w:r>
-    </w:p>
-    <w:p>
-      <w:pPr>
-        <w:pStyle w:val="Normal"/>
+        <w:rPr>
+          <w:b/>
+        </w:rPr>
+      </w:r>
+    </w:p>
+    <w:p>
+      <w:pPr>
+        <w:pStyle w:val="Normal"/>
+        <w:spacing w:lineRule="auto" w:line="240"/>
+        <w:jc w:val="both"/>
+        <w:rPr/>
+      </w:pPr>
+      <w:r>
+        <w:rPr/>
+        <w:t>6.1. Договор вступает в силу с даты подписания и действует до ${date_service_delivery_end}.</w:t>
+      </w:r>
+    </w:p>
+    <w:p>
+      <w:pPr>
+        <w:pStyle w:val="Normal"/>
+        <w:spacing w:lineRule="auto" w:line="240"/>
         <w:jc w:val="both"/>
         <w:rPr/>
       </w:pPr>
@@ -1580,6 +1465,7 @@
     <w:p>
       <w:pPr>
         <w:pStyle w:val="Normal"/>
+        <w:spacing w:lineRule="auto" w:line="240"/>
         <w:jc w:val="both"/>
         <w:rPr/>
       </w:pPr>
@@ -1591,6 +1477,7 @@
     <w:p>
       <w:pPr>
         <w:pStyle w:val="Normal"/>
+        <w:spacing w:lineRule="auto" w:line="240"/>
         <w:jc w:val="both"/>
         <w:rPr/>
       </w:pPr>
@@ -1602,6 +1489,7 @@
     <w:p>
       <w:pPr>
         <w:pStyle w:val="Normal"/>
+        <w:spacing w:lineRule="auto" w:line="240"/>
         <w:jc w:val="both"/>
         <w:rPr/>
       </w:pPr>
@@ -1613,6 +1501,7 @@
     <w:p>
       <w:pPr>
         <w:pStyle w:val="Normal"/>
+        <w:spacing w:lineRule="auto" w:line="240"/>
         <w:jc w:val="both"/>
         <w:rPr/>
       </w:pPr>
@@ -1624,6 +1513,7 @@
     <w:p>
       <w:pPr>
         <w:pStyle w:val="Normal"/>
+        <w:spacing w:lineRule="auto" w:line="240"/>
         <w:jc w:val="both"/>
         <w:rPr/>
       </w:pPr>
@@ -1635,6 +1525,7 @@
     <w:p>
       <w:pPr>
         <w:pStyle w:val="Normal"/>
+        <w:spacing w:lineRule="auto" w:line="240"/>
         <w:jc w:val="both"/>
         <w:rPr/>
       </w:pPr>
@@ -1728,6 +1619,7 @@
     <w:p>
       <w:pPr>
         <w:pStyle w:val="Style17"/>
+        <w:spacing w:before="0" w:after="6"/>
         <w:jc w:val="both"/>
         <w:rPr>
           <w:b w:val="false"/>
@@ -1751,15 +1643,26 @@
     <w:p>
       <w:pPr>
         <w:pStyle w:val="Style17"/>
-        <w:jc w:val="both"/>
-        <w:rPr>
-          <w:b w:val="false"/>
+        <w:spacing w:before="0" w:after="6"/>
+        <w:jc w:val="both"/>
+        <w:rPr/>
+      </w:pPr>
+      <w:r>
+        <w:rPr>
           <w:b w:val="false"/>
           <w:bCs w:val="false"/>
           <w:i w:val="false"/>
-          <w:i w:val="false"/>
           <w:iCs w:val="false"/>
         </w:rPr>
+        <w:t>7.2. В случае наступления этих обстоятельств Сторона обязана в течение 15 (рабочих) рабочих дней уведомить об этом другую Сторону.</w:t>
+      </w:r>
+    </w:p>
+    <w:p>
+      <w:pPr>
+        <w:pStyle w:val="Style17"/>
+        <w:spacing w:before="0" w:after="6"/>
+        <w:jc w:val="both"/>
+        <w:rPr/>
       </w:pPr>
       <w:r>
         <w:rPr>
@@ -1768,12 +1671,13 @@
           <w:i w:val="false"/>
           <w:iCs w:val="false"/>
         </w:rPr>
-        <w:t>7.2. В случае наступления этих обстоятельств Сторона обязана в течение 15 (рабочих) рабочих дней уведомить об этом другую Сторону.</w:t>
-      </w:r>
-    </w:p>
-    <w:p>
-      <w:pPr>
-        <w:pStyle w:val="Style17"/>
+        <w:t>7.3. Документ, выданный уполномоченным государственным органом, является достаточным подтверждением наличия и продолжительности действия непреодолимой силы.</w:t>
+      </w:r>
+    </w:p>
+    <w:p>
+      <w:pPr>
+        <w:pStyle w:val="Style17"/>
+        <w:spacing w:before="0" w:after="6"/>
         <w:jc w:val="both"/>
         <w:rPr>
           <w:b w:val="false"/>
@@ -1791,13 +1695,13 @@
           <w:i w:val="false"/>
           <w:iCs w:val="false"/>
         </w:rPr>
-        <w:t>7.3. Документ, выданный уполномоченным государственным органом, является достаточным подтверждением наличия и продолжительности действия непреодолимой силы.</w:t>
-      </w:r>
-    </w:p>
-    <w:p>
-      <w:pPr>
-        <w:pStyle w:val="Style17"/>
-        <w:jc w:val="both"/>
+        <w:t>7.4. Если обстоятельства непреодолимой силы продолжают действовать более 30 рабочих дней, то каждая Сторона вправе отказаться от Договора в одностороннем порядке.</w:t>
+      </w:r>
+    </w:p>
+    <w:p>
+      <w:pPr>
+        <w:pStyle w:val="Style17"/>
+        <w:jc w:val="left"/>
         <w:rPr>
           <w:b w:val="false"/>
           <w:b w:val="false"/>
@@ -1814,13 +1718,36 @@
           <w:i w:val="false"/>
           <w:iCs w:val="false"/>
         </w:rPr>
-        <w:t>7.4. Если обстоятельства непреодолимой силы продолжают действовать более 30 рабочих дней, то каждая Сторона вправе отказаться от Договора в одностороннем порядке.</w:t>
-      </w:r>
-    </w:p>
-    <w:p>
-      <w:pPr>
-        <w:pStyle w:val="Style17"/>
-        <w:jc w:val="left"/>
+      </w:r>
+    </w:p>
+    <w:p>
+      <w:pPr>
+        <w:pStyle w:val="Style17"/>
+        <w:jc w:val="center"/>
+        <w:rPr>
+          <w:b/>
+          <w:b/>
+          <w:bCs/>
+          <w:i w:val="false"/>
+          <w:i w:val="false"/>
+          <w:iCs w:val="false"/>
+        </w:rPr>
+      </w:pPr>
+      <w:r>
+        <w:rPr>
+          <w:b/>
+          <w:bCs/>
+          <w:i w:val="false"/>
+          <w:iCs w:val="false"/>
+        </w:rPr>
+        <w:t>8. Разрешение споров</w:t>
+      </w:r>
+    </w:p>
+    <w:p>
+      <w:pPr>
+        <w:pStyle w:val="Style17"/>
+        <w:spacing w:before="0" w:after="6"/>
+        <w:jc w:val="both"/>
         <w:rPr>
           <w:b w:val="false"/>
           <w:b w:val="false"/>
@@ -1837,66 +1764,15 @@
           <w:i w:val="false"/>
           <w:iCs w:val="false"/>
         </w:rPr>
-      </w:r>
-    </w:p>
-    <w:p>
-      <w:pPr>
-        <w:pStyle w:val="Style17"/>
-        <w:jc w:val="center"/>
-        <w:rPr>
-          <w:b/>
-          <w:b/>
-          <w:bCs/>
-          <w:i w:val="false"/>
-          <w:i w:val="false"/>
-          <w:iCs w:val="false"/>
-        </w:rPr>
-      </w:pPr>
-      <w:r>
-        <w:rPr>
-          <w:b/>
-          <w:bCs/>
-          <w:i w:val="false"/>
-          <w:iCs w:val="false"/>
-        </w:rPr>
-        <w:t>8. Разрешение споров</w:t>
-      </w:r>
-    </w:p>
-    <w:p>
-      <w:pPr>
-        <w:pStyle w:val="Style17"/>
-        <w:jc w:val="both"/>
-        <w:rPr>
-          <w:b w:val="false"/>
-          <w:b w:val="false"/>
-          <w:bCs w:val="false"/>
-          <w:i w:val="false"/>
-          <w:i w:val="false"/>
-          <w:iCs w:val="false"/>
-        </w:rPr>
-      </w:pPr>
-      <w:r>
-        <w:rPr>
-          <w:b w:val="false"/>
-          <w:bCs w:val="false"/>
-          <w:i w:val="false"/>
-          <w:iCs w:val="false"/>
-        </w:rPr>
         <w:t>8.1. Стороны устанавливают претензионный порядок рассмотрения споров, возникающих при заключении, изменении, дополнении, исполнении и расторжении настоящего договора. Сторона направляет в письменной форме претензию, подписанную уполномоченным лицом. Сторона, в адрес которой направлена претензия, обязана ее рассмотреть и о результатах уведомить в письменной форме другую Сторону в течение 15 календарных дней со дня получения претензии.</w:t>
       </w:r>
     </w:p>
     <w:p>
       <w:pPr>
         <w:pStyle w:val="Style17"/>
-        <w:jc w:val="both"/>
-        <w:rPr>
-          <w:b w:val="false"/>
-          <w:b w:val="false"/>
-          <w:bCs w:val="false"/>
-          <w:i w:val="false"/>
-          <w:i w:val="false"/>
-          <w:iCs w:val="false"/>
-        </w:rPr>
+        <w:spacing w:before="0" w:after="6"/>
+        <w:jc w:val="both"/>
+        <w:rPr/>
       </w:pPr>
       <w:r>
         <w:rPr>
@@ -1919,17 +1795,15 @@
           <w:t>www.delovedsud.ru</w:t>
         </w:r>
       </w:hyperlink>
-      <w:hyperlink r:id="rId4">
-        <w:r>
-          <w:rPr>
-            <w:b w:val="false"/>
-            <w:bCs w:val="false"/>
-            <w:i w:val="false"/>
-            <w:iCs w:val="false"/>
-          </w:rPr>
-          <w:t>.</w:t>
-        </w:r>
-      </w:hyperlink>
+      <w:r>
+        <w:rPr>
+          <w:b w:val="false"/>
+          <w:bCs w:val="false"/>
+          <w:i w:val="false"/>
+          <w:iCs w:val="false"/>
+        </w:rPr>
+        <w:t>.</w:t>
+      </w:r>
     </w:p>
     <w:p>
       <w:pPr>
@@ -1979,6 +1853,7 @@
     <w:p>
       <w:pPr>
         <w:pStyle w:val="Style17"/>
+        <w:spacing w:before="0" w:after="6"/>
         <w:jc w:val="both"/>
         <w:rPr>
           <w:b w:val="false"/>
@@ -2002,6 +1877,7 @@
     <w:p>
       <w:pPr>
         <w:pStyle w:val="Style17"/>
+        <w:spacing w:before="0" w:after="6"/>
         <w:jc w:val="both"/>
         <w:rPr>
           <w:b w:val="false"/>
@@ -2025,6 +1901,7 @@
     <w:p>
       <w:pPr>
         <w:pStyle w:val="Style17"/>
+        <w:spacing w:before="0" w:after="6"/>
         <w:jc w:val="both"/>
         <w:rPr>
           <w:b w:val="false"/>
@@ -2078,14 +1955,7 @@
           <w:b/>
           <w:bCs/>
         </w:rPr>
-        <w:t>10</w:t>
-      </w:r>
-      <w:r>
-        <w:rPr>
-          <w:b/>
-          <w:bCs/>
-        </w:rPr>
-        <w:t>.  Адреса и реквизиты сторон</w:t>
+        <w:t>10.  Адреса и реквизиты сторон</w:t>
       </w:r>
     </w:p>
     <w:p>
@@ -2095,27 +1965,23 @@
           <w:tab w:val="left" w:pos="2720" w:leader="none"/>
           <w:tab w:val="left" w:pos="3630" w:leader="none"/>
         </w:tabs>
-        <w:jc w:val="center"/>
-        <w:rPr/>
-      </w:pPr>
-      <w:r>
-        <w:rPr/>
-        <w:t xml:space="preserve">----- </w:t>
-      </w:r>
-      <w:r>
-        <w:rPr/>
-        <w:t>Поставщик</w:t>
-      </w:r>
-      <w:r>
-        <w:rPr/>
-        <w:t xml:space="preserve"> -----</w:t>
+        <w:jc w:val="left"/>
+        <w:rPr/>
+      </w:pPr>
+      <w:r>
+        <w:rPr/>
+        <w:t xml:space="preserve">            </w:t>
+      </w:r>
+      <w:r>
+        <w:rPr/>
+        <w:t>----- Поставщик -----</w:t>
       </w:r>
     </w:p>
     <w:p>
       <w:pPr>
         <w:pStyle w:val="Style17"/>
         <w:ind w:left="360" w:hanging="0"/>
-        <w:jc w:val="center"/>
+        <w:jc w:val="left"/>
         <w:rPr/>
       </w:pPr>
       <w:r>
@@ -2126,8 +1992,8 @@
         <w:rPr/>
         <w:t>${</w:t>
       </w:r>
-      <w:bookmarkStart w:id="13" w:name="__DdeLink__191_1273182161"/>
-      <w:bookmarkStart w:id="14" w:name="__DdeLink__189_1273182161"/>
+      <w:bookmarkStart w:id="13" w:name="__DdeLink__189_1273182161"/>
+      <w:bookmarkStart w:id="14" w:name="__DdeLink__191_1273182161"/>
       <w:r>
         <w:rPr/>
         <w:t>company_executor_opf</w:t>
@@ -2143,7 +2009,7 @@
       <w:pPr>
         <w:pStyle w:val="Style17"/>
         <w:ind w:left="360" w:hanging="0"/>
-        <w:jc w:val="center"/>
+        <w:jc w:val="left"/>
         <w:rPr/>
       </w:pPr>
       <w:r>
@@ -2165,7 +2031,7 @@
       <w:pPr>
         <w:pStyle w:val="Style17"/>
         <w:ind w:left="360" w:hanging="0"/>
-        <w:jc w:val="center"/>
+        <w:jc w:val="left"/>
         <w:rPr/>
       </w:pPr>
       <w:r>
@@ -2187,7 +2053,7 @@
       <w:pPr>
         <w:pStyle w:val="Style17"/>
         <w:ind w:left="360" w:hanging="0"/>
-        <w:jc w:val="center"/>
+        <w:jc w:val="left"/>
         <w:rPr/>
       </w:pPr>
       <w:r>
@@ -2209,7 +2075,7 @@
       <w:pPr>
         <w:pStyle w:val="Style17"/>
         <w:ind w:left="360" w:hanging="0"/>
-        <w:jc w:val="center"/>
+        <w:jc w:val="left"/>
         <w:rPr/>
       </w:pPr>
       <w:r>
@@ -2231,7 +2097,7 @@
       <w:pPr>
         <w:pStyle w:val="Style17"/>
         <w:ind w:left="360" w:hanging="0"/>
-        <w:jc w:val="center"/>
+        <w:jc w:val="left"/>
         <w:rPr/>
       </w:pPr>
       <w:r>
@@ -2253,7 +2119,7 @@
       <w:pPr>
         <w:pStyle w:val="Style17"/>
         <w:ind w:left="360" w:hanging="0"/>
-        <w:jc w:val="center"/>
+        <w:jc w:val="left"/>
         <w:rPr/>
       </w:pPr>
       <w:r>
@@ -2265,27 +2131,23 @@
       <w:pPr>
         <w:pStyle w:val="Style17"/>
         <w:ind w:hanging="0"/>
-        <w:jc w:val="center"/>
-        <w:rPr/>
-      </w:pPr>
-      <w:r>
-        <w:rPr/>
-        <w:t xml:space="preserve">----- </w:t>
-      </w:r>
-      <w:r>
-        <w:rPr/>
-        <w:t>Покупатель</w:t>
-      </w:r>
-      <w:r>
-        <w:rPr/>
-        <w:t xml:space="preserve"> ----- </w:t>
+        <w:jc w:val="left"/>
+        <w:rPr/>
+      </w:pPr>
+      <w:r>
+        <w:rPr/>
+        <w:t xml:space="preserve">          </w:t>
+      </w:r>
+      <w:r>
+        <w:rPr/>
+        <w:t xml:space="preserve">----- Покупатель ----- </w:t>
       </w:r>
     </w:p>
     <w:p>
       <w:pPr>
         <w:pStyle w:val="Style17"/>
         <w:ind w:left="360" w:hanging="0"/>
-        <w:jc w:val="center"/>
+        <w:jc w:val="left"/>
         <w:rPr/>
       </w:pPr>
       <w:bookmarkStart w:id="20" w:name="__DdeLink__10_1500721515"/>
@@ -2309,7 +2171,7 @@
       <w:pPr>
         <w:pStyle w:val="Style17"/>
         <w:ind w:left="360" w:hanging="0"/>
-        <w:jc w:val="center"/>
+        <w:jc w:val="left"/>
         <w:rPr/>
       </w:pPr>
       <w:r>
@@ -2331,7 +2193,7 @@
       <w:pPr>
         <w:pStyle w:val="Style17"/>
         <w:ind w:left="360" w:hanging="0"/>
-        <w:jc w:val="center"/>
+        <w:jc w:val="left"/>
         <w:rPr/>
       </w:pPr>
       <w:r>
@@ -2353,7 +2215,7 @@
       <w:pPr>
         <w:pStyle w:val="Style17"/>
         <w:ind w:left="360" w:hanging="0"/>
-        <w:jc w:val="center"/>
+        <w:jc w:val="left"/>
         <w:rPr/>
       </w:pPr>
       <w:r>
@@ -2375,7 +2237,7 @@
       <w:pPr>
         <w:pStyle w:val="Style17"/>
         <w:ind w:left="360" w:hanging="0"/>
-        <w:jc w:val="center"/>
+        <w:jc w:val="left"/>
         <w:rPr/>
       </w:pPr>
       <w:r>
@@ -2397,7 +2259,7 @@
       <w:pPr>
         <w:pStyle w:val="Style17"/>
         <w:ind w:left="360" w:hanging="0"/>
-        <w:jc w:val="center"/>
+        <w:jc w:val="left"/>
         <w:rPr/>
       </w:pPr>
       <w:r>
@@ -2420,7 +2282,7 @@
         <w:pStyle w:val="Style17"/>
         <w:spacing w:before="0" w:after="120"/>
         <w:ind w:left="360" w:hanging="0"/>
-        <w:jc w:val="center"/>
+        <w:jc w:val="left"/>
         <w:rPr/>
       </w:pPr>
       <w:r>
@@ -2857,6 +2719,13 @@
       <w:lang w:val="zxx" w:eastAsia="zxx" w:bidi="zxx"/>
     </w:rPr>
   </w:style>
+  <w:style w:type="character" w:styleId="ListLabel10">
+    <w:name w:val="ListLabel 10"/>
+    <w:qFormat/>
+    <w:rPr>
+      <w:b/>
+    </w:rPr>
+  </w:style>
   <w:style w:type="paragraph" w:styleId="Style16">
     <w:name w:val="Заголовок"/>
     <w:basedOn w:val="Normal"/>

</xml_diff>